<commit_message>
checking, working copy, req tests
</commit_message>
<xml_diff>
--- a/doc/crud.docx
+++ b/doc/crud.docx
@@ -1251,6 +1251,146 @@
           <w:rFonts w:ascii="Consolas" w:hAnsi="Consolas"/>
         </w:rPr>
       </w:pPr>
+    </w:p>
+    <w:p>
+      <w:pPr>
+        <w:rPr>
+          <w:rFonts w:ascii="Consolas" w:hAnsi="Consolas"/>
+          <w:b/>
+          <w:bCs/>
+        </w:rPr>
+      </w:pPr>
+      <w:r>
+        <w:rPr>
+          <w:rFonts w:ascii="Consolas" w:hAnsi="Consolas"/>
+          <w:b/>
+          <w:bCs/>
+        </w:rPr>
+        <w:br w:type="page"/>
+      </w:r>
+    </w:p>
+    <w:p>
+      <w:r>
+        <w:rPr>
+          <w:rFonts w:ascii="Consolas" w:hAnsi="Consolas"/>
+          <w:b/>
+          <w:bCs/>
+        </w:rPr>
+        <w:lastRenderedPageBreak/>
+        <w:t>retrieve_results</w:t>
+      </w:r>
+      <w:r>
+        <w:rPr>
+          <w:rFonts w:ascii="Consolas" w:hAnsi="Consolas"/>
+        </w:rPr>
+        <w:t xml:space="preserve">: </w:t>
+      </w:r>
+      <w:r>
+        <w:t xml:space="preserve"> </w:t>
+      </w:r>
+      <w:r>
+        <w:t xml:space="preserve">Remove </w:t>
+      </w:r>
+      <w:r>
+        <w:t>JSON</w:t>
+      </w:r>
+      <w:r>
+        <w:t xml:space="preserve"> formatted result from a job run.</w:t>
+      </w:r>
+    </w:p>
+    <w:p>
+      <w:pPr>
+        <w:spacing w:after="0"/>
+      </w:pPr>
+      <w:r>
+        <w:t>accepts:</w:t>
+      </w:r>
+    </w:p>
+    <w:p>
+      <w:pPr>
+        <w:spacing w:after="0"/>
+        <w:ind w:firstLine="720"/>
+        <w:rPr>
+          <w:rFonts w:ascii="Consolas" w:hAnsi="Consolas"/>
+        </w:rPr>
+      </w:pPr>
+      <w:r>
+        <w:rPr>
+          <w:rFonts w:ascii="Consolas" w:hAnsi="Consolas"/>
+        </w:rPr>
+        <w:t>jobid</w:t>
+      </w:r>
+      <w:r>
+        <w:rPr>
+          <w:rFonts w:ascii="Consolas" w:hAnsi="Consolas"/>
+        </w:rPr>
+        <w:t xml:space="preserve"> : string</w:t>
+      </w:r>
+      <w:r>
+        <w:rPr>
+          <w:rFonts w:ascii="Consolas" w:hAnsi="Consolas"/>
+        </w:rPr>
+        <w:t>,</w:t>
+      </w:r>
+    </w:p>
+    <w:p>
+      <w:pPr>
+        <w:spacing w:after="0"/>
+      </w:pPr>
+      <w:r>
+        <w:t>returns:</w:t>
+      </w:r>
+    </w:p>
+    <w:p>
+      <w:pPr>
+        <w:spacing w:after="0"/>
+        <w:rPr>
+          <w:rFonts w:ascii="Consolas" w:hAnsi="Consolas"/>
+        </w:rPr>
+      </w:pPr>
+      <w:r>
+        <w:rPr>
+          <w:rFonts w:ascii="Consolas" w:hAnsi="Consolas"/>
+        </w:rPr>
+        <w:tab/>
+        <w:t>status : {ok, error},</w:t>
+      </w:r>
+    </w:p>
+    <w:p>
+      <w:pPr>
+        <w:spacing w:after="0"/>
+        <w:rPr>
+          <w:rFonts w:ascii="Consolas" w:hAnsi="Consolas"/>
+        </w:rPr>
+      </w:pPr>
+      <w:r>
+        <w:rPr>
+          <w:rFonts w:ascii="Consolas" w:hAnsi="Consolas"/>
+        </w:rPr>
+        <w:tab/>
+        <w:t>message? : string</w:t>
+      </w:r>
+      <w:r>
+        <w:rPr>
+          <w:rFonts w:ascii="Consolas" w:hAnsi="Consolas"/>
+        </w:rPr>
+        <w:t>,</w:t>
+      </w:r>
+    </w:p>
+    <w:p>
+      <w:pPr>
+        <w:spacing w:after="0"/>
+        <w:rPr>
+          <w:rFonts w:ascii="Consolas" w:hAnsi="Consolas"/>
+        </w:rPr>
+      </w:pPr>
+      <w:r>
+        <w:rPr>
+          <w:rFonts w:ascii="Consolas" w:hAnsi="Consolas"/>
+        </w:rPr>
+        <w:tab/>
+        <w:t>results : {...}</w:t>
+      </w:r>
     </w:p>
     <w:p/>
     <w:sectPr>
@@ -1661,7 +1801,7 @@
   <w:style w:type="paragraph" w:default="1" w:styleId="Normal">
     <w:name w:val="Normal"/>
     <w:qFormat/>
-    <w:rsid w:val="00602C63"/>
+    <w:rsid w:val="00AD592A"/>
   </w:style>
   <w:style w:type="character" w:default="1" w:styleId="DefaultParagraphFont">
     <w:name w:val="Default Paragraph Font"/>

</xml_diff>